<commit_message>
chore: update app, add screenshots document
</commit_message>
<xml_diff>
--- a/Capstone Screenshots.docx
+++ b/Capstone Screenshots.docx
@@ -13,106 +13,10 @@
           <w:noProof/>
         </w:rPr>
         <w:drawing>
-          <wp:inline distT="0" distB="0" distL="0" distR="0" wp14:anchorId="6AF9048F" wp14:editId="2D99D942">
-            <wp:extent cx="5943600" cy="2467610"/>
-            <wp:effectExtent l="0" t="0" r="0" b="8890"/>
+          <wp:inline distT="0" distB="0" distL="0" distR="0" wp14:anchorId="17C1D513" wp14:editId="7C7F4990">
+            <wp:extent cx="6816667" cy="2846832"/>
+            <wp:effectExtent l="152400" t="152400" r="365760" b="353695"/>
             <wp:docPr id="1" name="Picture 1"/>
-            <wp:cNvGraphicFramePr>
-              <a:graphicFrameLocks xmlns:a="http://schemas.openxmlformats.org/drawingml/2006/main" noChangeAspect="1"/>
-            </wp:cNvGraphicFramePr>
-            <a:graphic xmlns:a="http://schemas.openxmlformats.org/drawingml/2006/main">
-              <a:graphicData uri="http://schemas.openxmlformats.org/drawingml/2006/picture">
-                <pic:pic xmlns:pic="http://schemas.openxmlformats.org/drawingml/2006/picture">
-                  <pic:nvPicPr>
-                    <pic:cNvPr id="1" name=""/>
-                    <pic:cNvPicPr/>
-                  </pic:nvPicPr>
-                  <pic:blipFill>
-                    <a:blip r:embed="rId4"/>
-                    <a:stretch>
-                      <a:fillRect/>
-                    </a:stretch>
-                  </pic:blipFill>
-                  <pic:spPr>
-                    <a:xfrm>
-                      <a:off x="0" y="0"/>
-                      <a:ext cx="5943600" cy="2467610"/>
-                    </a:xfrm>
-                    <a:prstGeom prst="rect">
-                      <a:avLst/>
-                    </a:prstGeom>
-                  </pic:spPr>
-                </pic:pic>
-              </a:graphicData>
-            </a:graphic>
-          </wp:inline>
-        </w:drawing>
-      </w:r>
-    </w:p>
-    <w:p/>
-    <w:p>
-      <w:r>
-        <w:t>Successful Linting</w:t>
-      </w:r>
-    </w:p>
-    <w:p>
-      <w:r>
-        <w:rPr>
-          <w:noProof/>
-        </w:rPr>
-        <w:drawing>
-          <wp:inline distT="0" distB="0" distL="0" distR="0" wp14:anchorId="1A6136AB" wp14:editId="3E5E5251">
-            <wp:extent cx="5943600" cy="2140585"/>
-            <wp:effectExtent l="0" t="0" r="0" b="0"/>
-            <wp:docPr id="4" name="Picture 4"/>
-            <wp:cNvGraphicFramePr>
-              <a:graphicFrameLocks xmlns:a="http://schemas.openxmlformats.org/drawingml/2006/main" noChangeAspect="1"/>
-            </wp:cNvGraphicFramePr>
-            <a:graphic xmlns:a="http://schemas.openxmlformats.org/drawingml/2006/main">
-              <a:graphicData uri="http://schemas.openxmlformats.org/drawingml/2006/picture">
-                <pic:pic xmlns:pic="http://schemas.openxmlformats.org/drawingml/2006/picture">
-                  <pic:nvPicPr>
-                    <pic:cNvPr id="1" name=""/>
-                    <pic:cNvPicPr/>
-                  </pic:nvPicPr>
-                  <pic:blipFill>
-                    <a:blip r:embed="rId5"/>
-                    <a:stretch>
-                      <a:fillRect/>
-                    </a:stretch>
-                  </pic:blipFill>
-                  <pic:spPr>
-                    <a:xfrm>
-                      <a:off x="0" y="0"/>
-                      <a:ext cx="5943600" cy="2140585"/>
-                    </a:xfrm>
-                    <a:prstGeom prst="rect">
-                      <a:avLst/>
-                    </a:prstGeom>
-                  </pic:spPr>
-                </pic:pic>
-              </a:graphicData>
-            </a:graphic>
-          </wp:inline>
-        </w:drawing>
-      </w:r>
-    </w:p>
-    <w:p/>
-    <w:p>
-      <w:r>
-        <w:t>Deployment of my application hello-flask</w:t>
-      </w:r>
-    </w:p>
-    <w:p>
-      <w:r>
-        <w:rPr>
-          <w:noProof/>
-        </w:rPr>
-        <w:drawing>
-          <wp:inline distT="0" distB="0" distL="0" distR="0" wp14:anchorId="5F57C813" wp14:editId="6284BD24">
-            <wp:extent cx="5943600" cy="1443990"/>
-            <wp:effectExtent l="0" t="0" r="0" b="3810"/>
-            <wp:docPr id="5" name="Picture 5"/>
             <wp:cNvGraphicFramePr>
               <a:graphicFrameLocks xmlns:a="http://schemas.openxmlformats.org/drawingml/2006/main" noChangeAspect="1"/>
             </wp:cNvGraphicFramePr>
@@ -132,11 +36,21 @@
                   <pic:spPr>
                     <a:xfrm>
                       <a:off x="0" y="0"/>
-                      <a:ext cx="5943600" cy="1443990"/>
+                      <a:ext cx="6858487" cy="2864297"/>
                     </a:xfrm>
                     <a:prstGeom prst="rect">
                       <a:avLst/>
                     </a:prstGeom>
+                    <a:ln>
+                      <a:noFill/>
+                    </a:ln>
+                    <a:effectLst>
+                      <a:outerShdw blurRad="292100" dist="139700" dir="2700000" algn="tl" rotWithShape="0">
+                        <a:srgbClr val="333333">
+                          <a:alpha val="65000"/>
+                        </a:srgbClr>
+                      </a:outerShdw>
+                    </a:effectLst>
                   </pic:spPr>
                 </pic:pic>
               </a:graphicData>
@@ -150,12 +64,11 @@
         <w:rPr>
           <w:noProof/>
         </w:rPr>
-        <w:lastRenderedPageBreak/>
         <w:drawing>
-          <wp:inline distT="0" distB="0" distL="0" distR="0" wp14:anchorId="48AD4527" wp14:editId="65DDB159">
-            <wp:extent cx="5943600" cy="2070100"/>
-            <wp:effectExtent l="0" t="0" r="0" b="6350"/>
-            <wp:docPr id="3" name="Picture 3"/>
+          <wp:inline distT="0" distB="0" distL="0" distR="0" wp14:anchorId="6A407934" wp14:editId="3F087E0A">
+            <wp:extent cx="7308293" cy="2208885"/>
+            <wp:effectExtent l="190500" t="190500" r="197485" b="191770"/>
+            <wp:docPr id="6" name="Picture 6"/>
             <wp:cNvGraphicFramePr>
               <a:graphicFrameLocks xmlns:a="http://schemas.openxmlformats.org/drawingml/2006/main" noChangeAspect="1"/>
             </wp:cNvGraphicFramePr>
@@ -175,7 +88,127 @@
                   <pic:spPr>
                     <a:xfrm>
                       <a:off x="0" y="0"/>
-                      <a:ext cx="5943600" cy="2070100"/>
+                      <a:ext cx="7326149" cy="2214282"/>
+                    </a:xfrm>
+                    <a:prstGeom prst="rect">
+                      <a:avLst/>
+                    </a:prstGeom>
+                    <a:ln>
+                      <a:noFill/>
+                    </a:ln>
+                    <a:effectLst>
+                      <a:outerShdw blurRad="190500" algn="tl" rotWithShape="0">
+                        <a:srgbClr val="000000">
+                          <a:alpha val="70000"/>
+                        </a:srgbClr>
+                      </a:outerShdw>
+                    </a:effectLst>
+                  </pic:spPr>
+                </pic:pic>
+              </a:graphicData>
+            </a:graphic>
+          </wp:inline>
+        </w:drawing>
+      </w:r>
+    </w:p>
+    <w:p/>
+    <w:p/>
+    <w:p/>
+    <w:p/>
+    <w:p/>
+    <w:p>
+      <w:r>
+        <w:t>Successful Linting</w:t>
+      </w:r>
+    </w:p>
+    <w:p>
+      <w:r>
+        <w:rPr>
+          <w:noProof/>
+        </w:rPr>
+        <w:drawing>
+          <wp:inline distT="0" distB="0" distL="0" distR="0" wp14:anchorId="4607F6AD" wp14:editId="024B6D2A">
+            <wp:extent cx="8229600" cy="2825115"/>
+            <wp:effectExtent l="190500" t="190500" r="190500" b="184785"/>
+            <wp:docPr id="11" name="Picture 11"/>
+            <wp:cNvGraphicFramePr>
+              <a:graphicFrameLocks xmlns:a="http://schemas.openxmlformats.org/drawingml/2006/main" noChangeAspect="1"/>
+            </wp:cNvGraphicFramePr>
+            <a:graphic xmlns:a="http://schemas.openxmlformats.org/drawingml/2006/main">
+              <a:graphicData uri="http://schemas.openxmlformats.org/drawingml/2006/picture">
+                <pic:pic xmlns:pic="http://schemas.openxmlformats.org/drawingml/2006/picture">
+                  <pic:nvPicPr>
+                    <pic:cNvPr id="1" name=""/>
+                    <pic:cNvPicPr/>
+                  </pic:nvPicPr>
+                  <pic:blipFill>
+                    <a:blip r:embed="rId8"/>
+                    <a:stretch>
+                      <a:fillRect/>
+                    </a:stretch>
+                  </pic:blipFill>
+                  <pic:spPr>
+                    <a:xfrm>
+                      <a:off x="0" y="0"/>
+                      <a:ext cx="8229600" cy="2825115"/>
+                    </a:xfrm>
+                    <a:prstGeom prst="rect">
+                      <a:avLst/>
+                    </a:prstGeom>
+                    <a:ln>
+                      <a:noFill/>
+                    </a:ln>
+                    <a:effectLst>
+                      <a:outerShdw blurRad="190500" algn="tl" rotWithShape="0">
+                        <a:srgbClr val="000000">
+                          <a:alpha val="70000"/>
+                        </a:srgbClr>
+                      </a:outerShdw>
+                    </a:effectLst>
+                  </pic:spPr>
+                </pic:pic>
+              </a:graphicData>
+            </a:graphic>
+          </wp:inline>
+        </w:drawing>
+      </w:r>
+    </w:p>
+    <w:p/>
+    <w:p>
+      <w:r>
+        <w:t>AWS EC2 Instances</w:t>
+      </w:r>
+    </w:p>
+    <w:p>
+      <w:r>
+        <w:rPr>
+          <w:noProof/>
+        </w:rPr>
+        <w:drawing>
+          <wp:inline distT="0" distB="0" distL="0" distR="0" wp14:anchorId="78E4FBAA" wp14:editId="0397AF56">
+            <wp:extent cx="7391400" cy="657225"/>
+            <wp:effectExtent l="0" t="0" r="0" b="9525"/>
+            <wp:docPr id="7" name="Picture 7"/>
+            <wp:cNvGraphicFramePr>
+              <a:graphicFrameLocks xmlns:a="http://schemas.openxmlformats.org/drawingml/2006/main" noChangeAspect="1"/>
+            </wp:cNvGraphicFramePr>
+            <a:graphic xmlns:a="http://schemas.openxmlformats.org/drawingml/2006/main">
+              <a:graphicData uri="http://schemas.openxmlformats.org/drawingml/2006/picture">
+                <pic:pic xmlns:pic="http://schemas.openxmlformats.org/drawingml/2006/picture">
+                  <pic:nvPicPr>
+                    <pic:cNvPr id="1" name=""/>
+                    <pic:cNvPicPr/>
+                  </pic:nvPicPr>
+                  <pic:blipFill>
+                    <a:blip r:embed="rId9"/>
+                    <a:stretch>
+                      <a:fillRect/>
+                    </a:stretch>
+                  </pic:blipFill>
+                  <pic:spPr>
+                    <a:xfrm>
+                      <a:off x="0" y="0"/>
+                      <a:ext cx="7391400" cy="657225"/>
                     </a:xfrm>
                     <a:prstGeom prst="rect">
                       <a:avLst/>
@@ -188,14 +221,251 @@
         </w:drawing>
       </w:r>
     </w:p>
+    <w:p/>
+    <w:p>
+      <w:r>
+        <w:t>EKS Cluster Details</w:t>
+      </w:r>
+    </w:p>
+    <w:p>
+      <w:r>
+        <w:rPr>
+          <w:noProof/>
+        </w:rPr>
+        <w:drawing>
+          <wp:inline distT="0" distB="0" distL="0" distR="0" wp14:anchorId="7B92D4FA" wp14:editId="5D4AC803">
+            <wp:extent cx="8229600" cy="1129030"/>
+            <wp:effectExtent l="0" t="0" r="0" b="0"/>
+            <wp:docPr id="8" name="Picture 8"/>
+            <wp:cNvGraphicFramePr>
+              <a:graphicFrameLocks xmlns:a="http://schemas.openxmlformats.org/drawingml/2006/main" noChangeAspect="1"/>
+            </wp:cNvGraphicFramePr>
+            <a:graphic xmlns:a="http://schemas.openxmlformats.org/drawingml/2006/main">
+              <a:graphicData uri="http://schemas.openxmlformats.org/drawingml/2006/picture">
+                <pic:pic xmlns:pic="http://schemas.openxmlformats.org/drawingml/2006/picture">
+                  <pic:nvPicPr>
+                    <pic:cNvPr id="1" name=""/>
+                    <pic:cNvPicPr/>
+                  </pic:nvPicPr>
+                  <pic:blipFill>
+                    <a:blip r:embed="rId10"/>
+                    <a:stretch>
+                      <a:fillRect/>
+                    </a:stretch>
+                  </pic:blipFill>
+                  <pic:spPr>
+                    <a:xfrm>
+                      <a:off x="0" y="0"/>
+                      <a:ext cx="8229600" cy="1129030"/>
+                    </a:xfrm>
+                    <a:prstGeom prst="rect">
+                      <a:avLst/>
+                    </a:prstGeom>
+                  </pic:spPr>
+                </pic:pic>
+              </a:graphicData>
+            </a:graphic>
+          </wp:inline>
+        </w:drawing>
+      </w:r>
+    </w:p>
+    <w:p>
+      <w:pPr>
+        <w:tabs>
+          <w:tab w:val="left" w:pos="3940"/>
+        </w:tabs>
+      </w:pPr>
+    </w:p>
+    <w:p>
+      <w:pPr>
+        <w:tabs>
+          <w:tab w:val="left" w:pos="3940"/>
+        </w:tabs>
+      </w:pPr>
+    </w:p>
+    <w:p>
+      <w:pPr>
+        <w:tabs>
+          <w:tab w:val="left" w:pos="3940"/>
+        </w:tabs>
+      </w:pPr>
+      <w:r>
+        <w:lastRenderedPageBreak/>
+        <w:tab/>
+      </w:r>
+    </w:p>
+    <w:p/>
+    <w:p>
+      <w:r>
+        <w:t xml:space="preserve">Rolling </w:t>
+      </w:r>
+      <w:r>
+        <w:t xml:space="preserve">Deployment </w:t>
+      </w:r>
+    </w:p>
+    <w:p>
+      <w:r>
+        <w:rPr>
+          <w:noProof/>
+        </w:rPr>
+        <w:drawing>
+          <wp:inline distT="0" distB="0" distL="0" distR="0" wp14:anchorId="3DE8A0F7" wp14:editId="434AC10C">
+            <wp:extent cx="8229600" cy="2672715"/>
+            <wp:effectExtent l="190500" t="190500" r="190500" b="184785"/>
+            <wp:docPr id="10" name="Picture 10"/>
+            <wp:cNvGraphicFramePr>
+              <a:graphicFrameLocks xmlns:a="http://schemas.openxmlformats.org/drawingml/2006/main" noChangeAspect="1"/>
+            </wp:cNvGraphicFramePr>
+            <a:graphic xmlns:a="http://schemas.openxmlformats.org/drawingml/2006/main">
+              <a:graphicData uri="http://schemas.openxmlformats.org/drawingml/2006/picture">
+                <pic:pic xmlns:pic="http://schemas.openxmlformats.org/drawingml/2006/picture">
+                  <pic:nvPicPr>
+                    <pic:cNvPr id="1" name=""/>
+                    <pic:cNvPicPr/>
+                  </pic:nvPicPr>
+                  <pic:blipFill>
+                    <a:blip r:embed="rId11"/>
+                    <a:stretch>
+                      <a:fillRect/>
+                    </a:stretch>
+                  </pic:blipFill>
+                  <pic:spPr>
+                    <a:xfrm>
+                      <a:off x="0" y="0"/>
+                      <a:ext cx="8229600" cy="2672715"/>
+                    </a:xfrm>
+                    <a:prstGeom prst="rect">
+                      <a:avLst/>
+                    </a:prstGeom>
+                    <a:ln>
+                      <a:noFill/>
+                    </a:ln>
+                    <a:effectLst>
+                      <a:outerShdw blurRad="190500" algn="tl" rotWithShape="0">
+                        <a:srgbClr val="000000">
+                          <a:alpha val="70000"/>
+                        </a:srgbClr>
+                      </a:outerShdw>
+                    </a:effectLst>
+                  </pic:spPr>
+                </pic:pic>
+              </a:graphicData>
+            </a:graphic>
+          </wp:inline>
+        </w:drawing>
+      </w:r>
+    </w:p>
+    <w:p>
+      <w:r>
+        <w:rPr>
+          <w:noProof/>
+        </w:rPr>
+        <w:drawing>
+          <wp:inline distT="0" distB="0" distL="0" distR="0" wp14:anchorId="5F57C813" wp14:editId="239C16D5">
+            <wp:extent cx="8008024" cy="1945539"/>
+            <wp:effectExtent l="190500" t="190500" r="183515" b="188595"/>
+            <wp:docPr id="5" name="Picture 5"/>
+            <wp:cNvGraphicFramePr>
+              <a:graphicFrameLocks xmlns:a="http://schemas.openxmlformats.org/drawingml/2006/main" noChangeAspect="1"/>
+            </wp:cNvGraphicFramePr>
+            <a:graphic xmlns:a="http://schemas.openxmlformats.org/drawingml/2006/main">
+              <a:graphicData uri="http://schemas.openxmlformats.org/drawingml/2006/picture">
+                <pic:pic xmlns:pic="http://schemas.openxmlformats.org/drawingml/2006/picture">
+                  <pic:nvPicPr>
+                    <pic:cNvPr id="1" name=""/>
+                    <pic:cNvPicPr/>
+                  </pic:nvPicPr>
+                  <pic:blipFill>
+                    <a:blip r:embed="rId12"/>
+                    <a:stretch>
+                      <a:fillRect/>
+                    </a:stretch>
+                  </pic:blipFill>
+                  <pic:spPr>
+                    <a:xfrm>
+                      <a:off x="0" y="0"/>
+                      <a:ext cx="8079721" cy="1962958"/>
+                    </a:xfrm>
+                    <a:prstGeom prst="rect">
+                      <a:avLst/>
+                    </a:prstGeom>
+                    <a:ln>
+                      <a:noFill/>
+                    </a:ln>
+                    <a:effectLst>
+                      <a:outerShdw blurRad="190500" algn="tl" rotWithShape="0">
+                        <a:srgbClr val="000000">
+                          <a:alpha val="70000"/>
+                        </a:srgbClr>
+                      </a:outerShdw>
+                    </a:effectLst>
+                  </pic:spPr>
+                </pic:pic>
+              </a:graphicData>
+            </a:graphic>
+          </wp:inline>
+        </w:drawing>
+      </w:r>
+    </w:p>
+    <w:p/>
     <w:sectPr>
-      <w:pgSz w:w="12240" w:h="15840"/>
-      <w:pgMar w:top="1440" w:right="1440" w:bottom="1440" w:left="1440" w:header="720" w:footer="720" w:gutter="0"/>
+      <w:pgSz w:w="15840" w:h="12240" w:orient="landscape"/>
+      <w:pgMar w:top="360" w:right="1440" w:bottom="0" w:left="1440" w:header="720" w:footer="720" w:gutter="0"/>
       <w:cols w:space="720"/>
       <w:docGrid w:linePitch="360"/>
     </w:sectPr>
   </w:body>
 </w:document>
+</file>
+
+<file path=word/endnotes.xml><?xml version="1.0" encoding="utf-8"?>
+<w:endnotes xmlns:wpc="http://schemas.microsoft.com/office/word/2010/wordprocessingCanvas" xmlns:cx="http://schemas.microsoft.com/office/drawing/2014/chartex" xmlns:cx1="http://schemas.microsoft.com/office/drawing/2015/9/8/chartex" xmlns:cx2="http://schemas.microsoft.com/office/drawing/2015/10/21/chartex" xmlns:cx3="http://schemas.microsoft.com/office/drawing/2016/5/9/chartex" xmlns:cx4="http://schemas.microsoft.com/office/drawing/2016/5/10/chartex" xmlns:cx5="http://schemas.microsoft.com/office/drawing/2016/5/11/chartex" xmlns:cx6="http://schemas.microsoft.com/office/drawing/2016/5/12/chartex" xmlns:cx7="http://schemas.microsoft.com/office/drawing/2016/5/13/chartex" xmlns:cx8="http://schemas.microsoft.com/office/drawing/2016/5/14/chartex" xmlns:mc="http://schemas.openxmlformats.org/markup-compatibility/2006" xmlns:aink="http://schemas.microsoft.com/office/drawing/2016/ink" xmlns:am3d="http://schemas.microsoft.com/office/drawing/2017/model3d" xmlns:o="urn:schemas-microsoft-com:office:office" xmlns:r="http://schemas.openxmlformats.org/officeDocument/2006/relationships" xmlns:m="http://schemas.openxmlformats.org/officeDocument/2006/math" xmlns:v="urn:schemas-microsoft-com:vml" xmlns:wp14="http://schemas.microsoft.com/office/word/2010/wordprocessingDrawing" xmlns:wp="http://schemas.openxmlformats.org/drawingml/2006/wordprocessingDrawing" xmlns:w10="urn:schemas-microsoft-com:office:word" xmlns:w="http://schemas.openxmlformats.org/wordprocessingml/2006/main" xmlns:w14="http://schemas.microsoft.com/office/word/2010/wordml" xmlns:w15="http://schemas.microsoft.com/office/word/2012/wordml" xmlns:w16cex="http://schemas.microsoft.com/office/word/2018/wordml/cex" xmlns:w16cid="http://schemas.microsoft.com/office/word/2016/wordml/cid" xmlns:w16="http://schemas.microsoft.com/office/word/2018/wordml" xmlns:w16se="http://schemas.microsoft.com/office/word/2015/wordml/symex" xmlns:wpg="http://schemas.microsoft.com/office/word/2010/wordprocessingGroup" xmlns:wpi="http://schemas.microsoft.com/office/word/2010/wordprocessingInk" xmlns:wne="http://schemas.microsoft.com/office/word/2006/wordml" xmlns:wps="http://schemas.microsoft.com/office/word/2010/wordprocessingShape" mc:Ignorable="w14 w15 w16se w16cid w16 w16cex wp14">
+  <w:endnote w:type="separator" w:id="-1">
+    <w:p>
+      <w:pPr>
+        <w:spacing w:after="0" w:line="240" w:lineRule="auto"/>
+      </w:pPr>
+      <w:r>
+        <w:separator/>
+      </w:r>
+    </w:p>
+  </w:endnote>
+  <w:endnote w:type="continuationSeparator" w:id="0">
+    <w:p>
+      <w:pPr>
+        <w:spacing w:after="0" w:line="240" w:lineRule="auto"/>
+      </w:pPr>
+      <w:r>
+        <w:continuationSeparator/>
+      </w:r>
+    </w:p>
+  </w:endnote>
+</w:endnotes>
+</file>
+
+<file path=word/footnotes.xml><?xml version="1.0" encoding="utf-8"?>
+<w:footnotes xmlns:wpc="http://schemas.microsoft.com/office/word/2010/wordprocessingCanvas" xmlns:cx="http://schemas.microsoft.com/office/drawing/2014/chartex" xmlns:cx1="http://schemas.microsoft.com/office/drawing/2015/9/8/chartex" xmlns:cx2="http://schemas.microsoft.com/office/drawing/2015/10/21/chartex" xmlns:cx3="http://schemas.microsoft.com/office/drawing/2016/5/9/chartex" xmlns:cx4="http://schemas.microsoft.com/office/drawing/2016/5/10/chartex" xmlns:cx5="http://schemas.microsoft.com/office/drawing/2016/5/11/chartex" xmlns:cx6="http://schemas.microsoft.com/office/drawing/2016/5/12/chartex" xmlns:cx7="http://schemas.microsoft.com/office/drawing/2016/5/13/chartex" xmlns:cx8="http://schemas.microsoft.com/office/drawing/2016/5/14/chartex" xmlns:mc="http://schemas.openxmlformats.org/markup-compatibility/2006" xmlns:aink="http://schemas.microsoft.com/office/drawing/2016/ink" xmlns:am3d="http://schemas.microsoft.com/office/drawing/2017/model3d" xmlns:o="urn:schemas-microsoft-com:office:office" xmlns:r="http://schemas.openxmlformats.org/officeDocument/2006/relationships" xmlns:m="http://schemas.openxmlformats.org/officeDocument/2006/math" xmlns:v="urn:schemas-microsoft-com:vml" xmlns:wp14="http://schemas.microsoft.com/office/word/2010/wordprocessingDrawing" xmlns:wp="http://schemas.openxmlformats.org/drawingml/2006/wordprocessingDrawing" xmlns:w10="urn:schemas-microsoft-com:office:word" xmlns:w="http://schemas.openxmlformats.org/wordprocessingml/2006/main" xmlns:w14="http://schemas.microsoft.com/office/word/2010/wordml" xmlns:w15="http://schemas.microsoft.com/office/word/2012/wordml" xmlns:w16cex="http://schemas.microsoft.com/office/word/2018/wordml/cex" xmlns:w16cid="http://schemas.microsoft.com/office/word/2016/wordml/cid" xmlns:w16="http://schemas.microsoft.com/office/word/2018/wordml" xmlns:w16se="http://schemas.microsoft.com/office/word/2015/wordml/symex" xmlns:wpg="http://schemas.microsoft.com/office/word/2010/wordprocessingGroup" xmlns:wpi="http://schemas.microsoft.com/office/word/2010/wordprocessingInk" xmlns:wne="http://schemas.microsoft.com/office/word/2006/wordml" xmlns:wps="http://schemas.microsoft.com/office/word/2010/wordprocessingShape" mc:Ignorable="w14 w15 w16se w16cid w16 w16cex wp14">
+  <w:footnote w:type="separator" w:id="-1">
+    <w:p>
+      <w:pPr>
+        <w:spacing w:after="0" w:line="240" w:lineRule="auto"/>
+      </w:pPr>
+      <w:r>
+        <w:separator/>
+      </w:r>
+    </w:p>
+  </w:footnote>
+  <w:footnote w:type="continuationSeparator" w:id="0">
+    <w:p>
+      <w:pPr>
+        <w:spacing w:after="0" w:line="240" w:lineRule="auto"/>
+      </w:pPr>
+      <w:r>
+        <w:continuationSeparator/>
+      </w:r>
+    </w:p>
+  </w:footnote>
+</w:footnotes>
 </file>
 
 <file path=word/styles.xml><?xml version="1.0" encoding="utf-8"?>
@@ -621,6 +891,73 @@
     <w:semiHidden/>
     <w:unhideWhenUsed/>
   </w:style>
+  <w:style w:type="paragraph" w:styleId="NoSpacing">
+    <w:name w:val="No Spacing"/>
+    <w:link w:val="NoSpacingChar"/>
+    <w:uiPriority w:val="1"/>
+    <w:qFormat/>
+    <w:rsid w:val="00D8637F"/>
+    <w:pPr>
+      <w:spacing w:after="0" w:line="240" w:lineRule="auto"/>
+    </w:pPr>
+    <w:rPr>
+      <w:rFonts w:eastAsiaTheme="minorEastAsia"/>
+    </w:rPr>
+  </w:style>
+  <w:style w:type="character" w:customStyle="1" w:styleId="NoSpacingChar">
+    <w:name w:val="No Spacing Char"/>
+    <w:basedOn w:val="DefaultParagraphFont"/>
+    <w:link w:val="NoSpacing"/>
+    <w:uiPriority w:val="1"/>
+    <w:rsid w:val="00D8637F"/>
+    <w:rPr>
+      <w:rFonts w:eastAsiaTheme="minorEastAsia"/>
+    </w:rPr>
+  </w:style>
+  <w:style w:type="paragraph" w:styleId="Header">
+    <w:name w:val="header"/>
+    <w:basedOn w:val="Normal"/>
+    <w:link w:val="HeaderChar"/>
+    <w:uiPriority w:val="99"/>
+    <w:unhideWhenUsed/>
+    <w:rsid w:val="00D8637F"/>
+    <w:pPr>
+      <w:tabs>
+        <w:tab w:val="center" w:pos="4680"/>
+        <w:tab w:val="right" w:pos="9360"/>
+      </w:tabs>
+      <w:spacing w:after="0" w:line="240" w:lineRule="auto"/>
+    </w:pPr>
+  </w:style>
+  <w:style w:type="character" w:customStyle="1" w:styleId="HeaderChar">
+    <w:name w:val="Header Char"/>
+    <w:basedOn w:val="DefaultParagraphFont"/>
+    <w:link w:val="Header"/>
+    <w:uiPriority w:val="99"/>
+    <w:rsid w:val="00D8637F"/>
+  </w:style>
+  <w:style w:type="paragraph" w:styleId="Footer">
+    <w:name w:val="footer"/>
+    <w:basedOn w:val="Normal"/>
+    <w:link w:val="FooterChar"/>
+    <w:uiPriority w:val="99"/>
+    <w:unhideWhenUsed/>
+    <w:rsid w:val="00D8637F"/>
+    <w:pPr>
+      <w:tabs>
+        <w:tab w:val="center" w:pos="4680"/>
+        <w:tab w:val="right" w:pos="9360"/>
+      </w:tabs>
+      <w:spacing w:after="0" w:line="240" w:lineRule="auto"/>
+    </w:pPr>
+  </w:style>
+  <w:style w:type="character" w:customStyle="1" w:styleId="FooterChar">
+    <w:name w:val="Footer Char"/>
+    <w:basedOn w:val="DefaultParagraphFont"/>
+    <w:link w:val="Footer"/>
+    <w:uiPriority w:val="99"/>
+    <w:rsid w:val="00D8637F"/>
+  </w:style>
 </w:styles>
 </file>
 

</xml_diff>

<commit_message>
docs: add screenshot of AWS EC2 instance page
</commit_message>
<xml_diff>
--- a/Capstone Screenshots.docx
+++ b/Capstone Screenshots.docx
@@ -178,6 +178,9 @@
       <w:r>
         <w:t>AWS EC2 Instances</w:t>
       </w:r>
+      <w:r>
+        <w:t xml:space="preserve"> Summary</w:t>
+      </w:r>
     </w:p>
     <w:p>
       <w:r>
@@ -185,10 +188,10 @@
           <w:noProof/>
         </w:rPr>
         <w:drawing>
-          <wp:inline distT="0" distB="0" distL="0" distR="0" wp14:anchorId="78E4FBAA" wp14:editId="0397AF56">
-            <wp:extent cx="7391400" cy="657225"/>
+          <wp:inline distT="0" distB="0" distL="0" distR="0" wp14:anchorId="2B35BDA6" wp14:editId="47B94DF0">
+            <wp:extent cx="7943850" cy="771525"/>
             <wp:effectExtent l="0" t="0" r="0" b="9525"/>
-            <wp:docPr id="7" name="Picture 7"/>
+            <wp:docPr id="4" name="Picture 4"/>
             <wp:cNvGraphicFramePr>
               <a:graphicFrameLocks xmlns:a="http://schemas.openxmlformats.org/drawingml/2006/main" noChangeAspect="1"/>
             </wp:cNvGraphicFramePr>
@@ -208,7 +211,7 @@
                   <pic:spPr>
                     <a:xfrm>
                       <a:off x="0" y="0"/>
-                      <a:ext cx="7391400" cy="657225"/>
+                      <a:ext cx="7943850" cy="771525"/>
                     </a:xfrm>
                     <a:prstGeom prst="rect">
                       <a:avLst/>
@@ -222,9 +225,23 @@
       </w:r>
     </w:p>
     <w:p/>
-    <w:p>
-      <w:r>
-        <w:t>EKS Cluster Details</w:t>
+    <w:p/>
+    <w:p/>
+    <w:p/>
+    <w:p/>
+    <w:p/>
+    <w:p/>
+    <w:p/>
+    <w:p/>
+    <w:p>
+      <w:r>
+        <w:t xml:space="preserve">AWS EC2 Instance </w:t>
+      </w:r>
+      <w:r>
+        <w:t xml:space="preserve">Page </w:t>
+      </w:r>
+      <w:r>
+        <w:t>(Worker Node 1)</w:t>
       </w:r>
     </w:p>
     <w:p>
@@ -233,10 +250,10 @@
           <w:noProof/>
         </w:rPr>
         <w:drawing>
-          <wp:inline distT="0" distB="0" distL="0" distR="0" wp14:anchorId="7B92D4FA" wp14:editId="5D4AC803">
-            <wp:extent cx="8229600" cy="1129030"/>
-            <wp:effectExtent l="0" t="0" r="0" b="0"/>
-            <wp:docPr id="8" name="Picture 8"/>
+          <wp:inline distT="0" distB="0" distL="0" distR="0" wp14:anchorId="669AFDD7" wp14:editId="63E53C03">
+            <wp:extent cx="8229600" cy="6181725"/>
+            <wp:effectExtent l="0" t="0" r="0" b="9525"/>
+            <wp:docPr id="12" name="Picture 12"/>
             <wp:cNvGraphicFramePr>
               <a:graphicFrameLocks xmlns:a="http://schemas.openxmlformats.org/drawingml/2006/main" noChangeAspect="1"/>
             </wp:cNvGraphicFramePr>
@@ -256,7 +273,7 @@
                   <pic:spPr>
                     <a:xfrm>
                       <a:off x="0" y="0"/>
-                      <a:ext cx="8229600" cy="1129030"/>
+                      <a:ext cx="8229600" cy="6181725"/>
                     </a:xfrm>
                     <a:prstGeom prst="rect">
                       <a:avLst/>
@@ -269,6 +286,119 @@
         </w:drawing>
       </w:r>
     </w:p>
+    <w:p/>
+    <w:p/>
+    <w:p/>
+    <w:p/>
+    <w:p>
+      <w:r>
+        <w:t>AWS EC2 Instance</w:t>
+      </w:r>
+      <w:r>
+        <w:t xml:space="preserve"> Page</w:t>
+      </w:r>
+      <w:r>
+        <w:t xml:space="preserve"> (Worker Node </w:t>
+      </w:r>
+      <w:r>
+        <w:t>2</w:t>
+      </w:r>
+      <w:r>
+        <w:t>)</w:t>
+      </w:r>
+    </w:p>
+    <w:p>
+      <w:r>
+        <w:rPr>
+          <w:noProof/>
+        </w:rPr>
+        <w:drawing>
+          <wp:inline distT="0" distB="0" distL="0" distR="0" wp14:anchorId="7840CF2C" wp14:editId="3FEF0567">
+            <wp:extent cx="8229600" cy="6331585"/>
+            <wp:effectExtent l="0" t="0" r="0" b="0"/>
+            <wp:docPr id="13" name="Picture 13"/>
+            <wp:cNvGraphicFramePr>
+              <a:graphicFrameLocks xmlns:a="http://schemas.openxmlformats.org/drawingml/2006/main" noChangeAspect="1"/>
+            </wp:cNvGraphicFramePr>
+            <a:graphic xmlns:a="http://schemas.openxmlformats.org/drawingml/2006/main">
+              <a:graphicData uri="http://schemas.openxmlformats.org/drawingml/2006/picture">
+                <pic:pic xmlns:pic="http://schemas.openxmlformats.org/drawingml/2006/picture">
+                  <pic:nvPicPr>
+                    <pic:cNvPr id="1" name=""/>
+                    <pic:cNvPicPr/>
+                  </pic:nvPicPr>
+                  <pic:blipFill>
+                    <a:blip r:embed="rId12"/>
+                    <a:stretch>
+                      <a:fillRect/>
+                    </a:stretch>
+                  </pic:blipFill>
+                  <pic:spPr>
+                    <a:xfrm>
+                      <a:off x="0" y="0"/>
+                      <a:ext cx="8229600" cy="6331585"/>
+                    </a:xfrm>
+                    <a:prstGeom prst="rect">
+                      <a:avLst/>
+                    </a:prstGeom>
+                  </pic:spPr>
+                </pic:pic>
+              </a:graphicData>
+            </a:graphic>
+          </wp:inline>
+        </w:drawing>
+      </w:r>
+    </w:p>
+    <w:p/>
+    <w:p/>
+    <w:p/>
+    <w:p>
+      <w:r>
+        <w:t>EKS Cluster Details</w:t>
+      </w:r>
+    </w:p>
+    <w:p>
+      <w:r>
+        <w:rPr>
+          <w:noProof/>
+        </w:rPr>
+        <w:drawing>
+          <wp:inline distT="0" distB="0" distL="0" distR="0" wp14:anchorId="01169ACB" wp14:editId="266B89B1">
+            <wp:extent cx="8229600" cy="1369060"/>
+            <wp:effectExtent l="0" t="0" r="0" b="2540"/>
+            <wp:docPr id="3" name="Picture 3"/>
+            <wp:cNvGraphicFramePr>
+              <a:graphicFrameLocks xmlns:a="http://schemas.openxmlformats.org/drawingml/2006/main" noChangeAspect="1"/>
+            </wp:cNvGraphicFramePr>
+            <a:graphic xmlns:a="http://schemas.openxmlformats.org/drawingml/2006/main">
+              <a:graphicData uri="http://schemas.openxmlformats.org/drawingml/2006/picture">
+                <pic:pic xmlns:pic="http://schemas.openxmlformats.org/drawingml/2006/picture">
+                  <pic:nvPicPr>
+                    <pic:cNvPr id="1" name=""/>
+                    <pic:cNvPicPr/>
+                  </pic:nvPicPr>
+                  <pic:blipFill>
+                    <a:blip r:embed="rId13"/>
+                    <a:stretch>
+                      <a:fillRect/>
+                    </a:stretch>
+                  </pic:blipFill>
+                  <pic:spPr>
+                    <a:xfrm>
+                      <a:off x="0" y="0"/>
+                      <a:ext cx="8229600" cy="1369060"/>
+                    </a:xfrm>
+                    <a:prstGeom prst="rect">
+                      <a:avLst/>
+                    </a:prstGeom>
+                  </pic:spPr>
+                </pic:pic>
+              </a:graphicData>
+            </a:graphic>
+          </wp:inline>
+        </w:drawing>
+      </w:r>
+    </w:p>
     <w:p>
       <w:pPr>
         <w:tabs>
@@ -282,15 +412,7 @@
           <w:tab w:val="left" w:pos="3940"/>
         </w:tabs>
       </w:pPr>
-    </w:p>
-    <w:p>
-      <w:pPr>
-        <w:tabs>
-          <w:tab w:val="left" w:pos="3940"/>
-        </w:tabs>
-      </w:pPr>
-      <w:r>
-        <w:lastRenderedPageBreak/>
+      <w:r>
         <w:tab/>
       </w:r>
     </w:p>
@@ -323,7 +445,7 @@
                     <pic:cNvPicPr/>
                   </pic:nvPicPr>
                   <pic:blipFill>
-                    <a:blip r:embed="rId12"/>
+                    <a:blip r:embed="rId14"/>
                     <a:stretch>
                       <a:fillRect/>
                     </a:stretch>
@@ -357,6 +479,46 @@
     <w:p>
       <w:pPr>
         <w:pStyle w:val="ListParagraph"/>
+      </w:pPr>
+    </w:p>
+    <w:p>
+      <w:pPr>
+        <w:pStyle w:val="ListParagraph"/>
+      </w:pPr>
+    </w:p>
+    <w:p>
+      <w:pPr>
+        <w:pStyle w:val="ListParagraph"/>
+      </w:pPr>
+    </w:p>
+    <w:p>
+      <w:pPr>
+        <w:pStyle w:val="ListParagraph"/>
+      </w:pPr>
+    </w:p>
+    <w:p>
+      <w:pPr>
+        <w:pStyle w:val="ListParagraph"/>
+      </w:pPr>
+    </w:p>
+    <w:p>
+      <w:pPr>
+        <w:pStyle w:val="ListParagraph"/>
+      </w:pPr>
+    </w:p>
+    <w:p>
+      <w:pPr>
+        <w:pStyle w:val="ListParagraph"/>
+      </w:pPr>
+    </w:p>
+    <w:p>
+      <w:pPr>
+        <w:pStyle w:val="ListParagraph"/>
+      </w:pPr>
+    </w:p>
+    <w:p>
+      <w:pPr>
+        <w:pStyle w:val="ListParagraph"/>
         <w:numPr>
           <w:ilvl w:val="0"/>
           <w:numId w:val="1"/>
@@ -387,7 +549,7 @@
                     <pic:cNvPicPr/>
                   </pic:nvPicPr>
                   <pic:blipFill>
-                    <a:blip r:embed="rId13"/>
+                    <a:blip r:embed="rId15"/>
                     <a:stretch>
                       <a:fillRect/>
                     </a:stretch>
@@ -418,32 +580,6 @@
         </w:drawing>
       </w:r>
     </w:p>
-    <w:p/>
-    <w:p>
-      <w:pPr>
-        <w:pStyle w:val="ListParagraph"/>
-      </w:pPr>
-    </w:p>
-    <w:p>
-      <w:pPr>
-        <w:pStyle w:val="ListParagraph"/>
-      </w:pPr>
-    </w:p>
-    <w:p>
-      <w:pPr>
-        <w:pStyle w:val="ListParagraph"/>
-      </w:pPr>
-    </w:p>
-    <w:p>
-      <w:pPr>
-        <w:pStyle w:val="ListParagraph"/>
-      </w:pPr>
-    </w:p>
-    <w:p>
-      <w:pPr>
-        <w:pStyle w:val="ListParagraph"/>
-      </w:pPr>
-    </w:p>
     <w:p>
       <w:pPr>
         <w:pStyle w:val="ListParagraph"/>
@@ -470,10 +606,10 @@
           <w:noProof/>
         </w:rPr>
         <w:drawing>
-          <wp:inline distT="0" distB="0" distL="0" distR="0" wp14:anchorId="02C1511D" wp14:editId="2CEF4A89">
-            <wp:extent cx="8229600" cy="2574290"/>
-            <wp:effectExtent l="190500" t="190500" r="190500" b="187960"/>
-            <wp:docPr id="2" name="Picture 2"/>
+          <wp:inline distT="0" distB="0" distL="0" distR="0" wp14:anchorId="4E4BA74F" wp14:editId="4ECC1D5D">
+            <wp:extent cx="8229600" cy="1093470"/>
+            <wp:effectExtent l="190500" t="190500" r="190500" b="182880"/>
+            <wp:docPr id="9" name="Picture 9"/>
             <wp:cNvGraphicFramePr>
               <a:graphicFrameLocks xmlns:a="http://schemas.openxmlformats.org/drawingml/2006/main" noChangeAspect="1"/>
             </wp:cNvGraphicFramePr>
@@ -485,7 +621,7 @@
                     <pic:cNvPicPr/>
                   </pic:nvPicPr>
                   <pic:blipFill>
-                    <a:blip r:embed="rId14"/>
+                    <a:blip r:embed="rId16"/>
                     <a:stretch>
                       <a:fillRect/>
                     </a:stretch>
@@ -493,7 +629,7 @@
                   <pic:spPr>
                     <a:xfrm>
                       <a:off x="0" y="0"/>
-                      <a:ext cx="8229600" cy="2574290"/>
+                      <a:ext cx="8229600" cy="1093470"/>
                     </a:xfrm>
                     <a:prstGeom prst="rect">
                       <a:avLst/>

</xml_diff>